<commit_message>
DI: Se esta trabajando con ĆommandBuilder
</commit_message>
<xml_diff>
--- a/DI/Segundo trimestre/Teoria/CommandBuilder.docx
+++ b/DI/Segundo trimestre/Teoria/CommandBuilder.docx
@@ -63,7 +63,7 @@
           </mc:Choice>
           <mc:Fallback>
             <w:pict>
-              <v:shapetype w14:anchorId="142A00B1" id="_x0000_t32" coordsize="21600,21600" o:spt="32" o:oned="t" path="m,l21600,21600e" filled="f">
+              <v:shapetype w14:anchorId="526FD06E" id="_x0000_t32" coordsize="21600,21600" o:spt="32" o:oned="t" path="m,l21600,21600e" filled="f">
                 <v:path arrowok="t" fillok="f" o:connecttype="none"/>
                 <o:lock v:ext="edit" shapetype="t"/>
               </v:shapetype>
@@ -134,7 +134,7 @@
           </mc:Choice>
           <mc:Fallback>
             <w:pict>
-              <v:shape w14:anchorId="5E7E2CDD" id="Conector recto de flecha 1" o:spid="_x0000_s1026" type="#_x0000_t32" style="position:absolute;margin-left:29.55pt;margin-top:16.7pt;width:100.8pt;height:22.45pt;z-index:251659264;visibility:visible;mso-wrap-style:square;mso-wrap-distance-left:9pt;mso-wrap-distance-top:0;mso-wrap-distance-right:9pt;mso-wrap-distance-bottom:0;mso-position-horizontal:absolute;mso-position-horizontal-relative:text;mso-position-vertical:absolute;mso-position-vertical-relative:text" o:gfxdata="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" strokecolor="#5b9bd5 [3204]" strokeweight=".5pt">
+              <v:shape w14:anchorId="13EB6117" id="Conector recto de flecha 1" o:spid="_x0000_s1026" type="#_x0000_t32" style="position:absolute;margin-left:29.55pt;margin-top:16.7pt;width:100.8pt;height:22.45pt;z-index:251659264;visibility:visible;mso-wrap-style:square;mso-wrap-distance-left:9pt;mso-wrap-distance-top:0;mso-wrap-distance-right:9pt;mso-wrap-distance-bottom:0;mso-position-horizontal:absolute;mso-position-horizontal-relative:text;mso-position-vertical:absolute;mso-position-vertical-relative:text" o:gfxdata="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" strokecolor="#5b9bd5 [3204]" strokeweight=".5pt">
                 <v:stroke endarrow="block" joinstyle="miter"/>
               </v:shape>
             </w:pict>
@@ -356,9 +356,158 @@
     </w:tbl>
     <w:p>
       <w:r>
+        <w:rPr>
+          <w:noProof/>
+          <w:lang w:eastAsia="es-ES"/>
+        </w:rPr>
+        <mc:AlternateContent>
+          <mc:Choice Requires="wps">
+            <w:drawing>
+              <wp:anchor distT="0" distB="0" distL="114300" distR="114300" simplePos="0" relativeHeight="251662336" behindDoc="0" locked="0" layoutInCell="1" allowOverlap="1">
+                <wp:simplePos x="0" y="0"/>
+                <wp:positionH relativeFrom="column">
+                  <wp:posOffset>2672563</wp:posOffset>
+                </wp:positionH>
+                <wp:positionV relativeFrom="paragraph">
+                  <wp:posOffset>126568</wp:posOffset>
+                </wp:positionV>
+                <wp:extent cx="665683" cy="117043"/>
+                <wp:effectExtent l="0" t="0" r="77470" b="73660"/>
+                <wp:wrapNone/>
+                <wp:docPr id="5" name="Conector recto de flecha 5"/>
+                <wp:cNvGraphicFramePr/>
+                <a:graphic xmlns:a="http://schemas.openxmlformats.org/drawingml/2006/main">
+                  <a:graphicData uri="http://schemas.microsoft.com/office/word/2010/wordprocessingShape">
+                    <wps:wsp>
+                      <wps:cNvCnPr/>
+                      <wps:spPr>
+                        <a:xfrm>
+                          <a:off x="0" y="0"/>
+                          <a:ext cx="665683" cy="117043"/>
+                        </a:xfrm>
+                        <a:prstGeom prst="straightConnector1">
+                          <a:avLst/>
+                        </a:prstGeom>
+                        <a:ln>
+                          <a:tailEnd type="triangle"/>
+                        </a:ln>
+                      </wps:spPr>
+                      <wps:style>
+                        <a:lnRef idx="1">
+                          <a:schemeClr val="accent1"/>
+                        </a:lnRef>
+                        <a:fillRef idx="0">
+                          <a:schemeClr val="accent1"/>
+                        </a:fillRef>
+                        <a:effectRef idx="0">
+                          <a:schemeClr val="accent1"/>
+                        </a:effectRef>
+                        <a:fontRef idx="minor">
+                          <a:schemeClr val="tx1"/>
+                        </a:fontRef>
+                      </wps:style>
+                      <wps:bodyPr/>
+                    </wps:wsp>
+                  </a:graphicData>
+                </a:graphic>
+              </wp:anchor>
+            </w:drawing>
+          </mc:Choice>
+          <mc:Fallback>
+            <w:pict>
+              <v:shape w14:anchorId="4C5C0E98" id="Conector recto de flecha 5" o:spid="_x0000_s1026" type="#_x0000_t32" style="position:absolute;margin-left:210.45pt;margin-top:9.95pt;width:52.4pt;height:9.2pt;z-index:251662336;visibility:visible;mso-wrap-style:square;mso-wrap-distance-left:9pt;mso-wrap-distance-top:0;mso-wrap-distance-right:9pt;mso-wrap-distance-bottom:0;mso-position-horizontal:absolute;mso-position-horizontal-relative:text;mso-position-vertical:absolute;mso-position-vertical-relative:text" o:gfxdata="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" strokecolor="#5b9bd5 [3204]" strokeweight=".5pt">
+                <v:stroke endarrow="block" joinstyle="miter"/>
+              </v:shape>
+            </w:pict>
+          </mc:Fallback>
+        </mc:AlternateContent>
+      </w:r>
+      <w:r>
+        <w:rPr>
+          <w:noProof/>
+          <w:lang w:eastAsia="es-ES"/>
+        </w:rPr>
+        <mc:AlternateContent>
+          <mc:Choice Requires="wps">
+            <w:drawing>
+              <wp:anchor distT="0" distB="0" distL="114300" distR="114300" simplePos="0" relativeHeight="251661312" behindDoc="0" locked="0" layoutInCell="1" allowOverlap="1">
+                <wp:simplePos x="0" y="0"/>
+                <wp:positionH relativeFrom="column">
+                  <wp:posOffset>3316300</wp:posOffset>
+                </wp:positionH>
+                <wp:positionV relativeFrom="paragraph">
+                  <wp:posOffset>280187</wp:posOffset>
+                </wp:positionV>
+                <wp:extent cx="416967" cy="241402"/>
+                <wp:effectExtent l="0" t="0" r="21590" b="25400"/>
+                <wp:wrapNone/>
+                <wp:docPr id="4" name="Disco magnético 4"/>
+                <wp:cNvGraphicFramePr/>
+                <a:graphic xmlns:a="http://schemas.openxmlformats.org/drawingml/2006/main">
+                  <a:graphicData uri="http://schemas.microsoft.com/office/word/2010/wordprocessingShape">
+                    <wps:wsp>
+                      <wps:cNvSpPr/>
+                      <wps:spPr>
+                        <a:xfrm>
+                          <a:off x="0" y="0"/>
+                          <a:ext cx="416967" cy="241402"/>
+                        </a:xfrm>
+                        <a:prstGeom prst="flowChartMagneticDisk">
+                          <a:avLst/>
+                        </a:prstGeom>
+                      </wps:spPr>
+                      <wps:style>
+                        <a:lnRef idx="2">
+                          <a:schemeClr val="accent1">
+                            <a:shade val="50000"/>
+                          </a:schemeClr>
+                        </a:lnRef>
+                        <a:fillRef idx="1">
+                          <a:schemeClr val="accent1"/>
+                        </a:fillRef>
+                        <a:effectRef idx="0">
+                          <a:schemeClr val="accent1"/>
+                        </a:effectRef>
+                        <a:fontRef idx="minor">
+                          <a:schemeClr val="lt1"/>
+                        </a:fontRef>
+                      </wps:style>
+                      <wps:bodyPr rot="0" spcFirstLastPara="0" vertOverflow="overflow" horzOverflow="overflow" vert="horz" wrap="square" lIns="91440" tIns="45720" rIns="91440" bIns="45720" numCol="1" spcCol="0" rtlCol="0" fromWordArt="0" anchor="ctr" anchorCtr="0" forceAA="0" compatLnSpc="1">
+                        <a:prstTxWarp prst="textNoShape">
+                          <a:avLst/>
+                        </a:prstTxWarp>
+                        <a:noAutofit/>
+                      </wps:bodyPr>
+                    </wps:wsp>
+                  </a:graphicData>
+                </a:graphic>
+              </wp:anchor>
+            </w:drawing>
+          </mc:Choice>
+          <mc:Fallback>
+            <w:pict>
+              <v:shapetype w14:anchorId="2B2CE651" id="_x0000_t132" coordsize="21600,21600" o:spt="132" path="m10800,qx,3391l,18209qy10800,21600,21600,18209l21600,3391qy10800,xem,3391nfqy10800,6782,21600,3391e">
+                <v:path o:extrusionok="f" gradientshapeok="t" o:connecttype="custom" o:connectlocs="10800,6782;10800,0;0,10800;10800,21600;21600,10800" o:connectangles="270,270,180,90,0" textboxrect="0,6782,21600,18209"/>
+              </v:shapetype>
+              <v:shape id="Disco magnético 4" o:spid="_x0000_s1026" type="#_x0000_t132" style="position:absolute;margin-left:261.15pt;margin-top:22.05pt;width:32.85pt;height:19pt;z-index:251661312;visibility:visible;mso-wrap-style:square;mso-wrap-distance-left:9pt;mso-wrap-distance-top:0;mso-wrap-distance-right:9pt;mso-wrap-distance-bottom:0;mso-position-horizontal:absolute;mso-position-horizontal-relative:text;mso-position-vertical:absolute;mso-position-vertical-relative:text;v-text-anchor:middle" o:gfxdata="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" fillcolor="#5b9bd5 [3204]" strokecolor="#1f4d78 [1604]" strokeweight="1pt">
+                <v:stroke joinstyle="miter"/>
+              </v:shape>
+            </w:pict>
+          </mc:Fallback>
+        </mc:AlternateContent>
+      </w:r>
+      <w:r>
         <w:t xml:space="preserve"> </w:t>
       </w:r>
     </w:p>
+    <w:p/>
+    <w:p>
+      <w:pPr>
+        <w:rPr>
+          <w:u w:val="single"/>
+        </w:rPr>
+      </w:pPr>
+    </w:p>
     <w:p>
       <w:proofErr w:type="gramStart"/>
       <w:r>
@@ -427,6 +576,8 @@
         <w:t xml:space="preserve"> es</w:t>
       </w:r>
     </w:p>
+    <w:p/>
+    <w:p/>
     <w:p>
       <w:proofErr w:type="spellStart"/>
       <w:r>
@@ -458,11 +609,697 @@
       </w:r>
       <w:proofErr w:type="spellEnd"/>
       <w:r>
-        <w:t>) -&gt; Se declara arriba del todo</w:t>
+        <w:t>)</w:t>
+      </w:r>
+      <w:r>
+        <w:t xml:space="preserve"> -&gt; Se declara arriba del todo</w:t>
+      </w:r>
+    </w:p>
+    <w:p>
+      <w:proofErr w:type="spellStart"/>
+      <w:r>
+        <w:t>Private</w:t>
+      </w:r>
+      <w:proofErr w:type="spellEnd"/>
+      <w:r>
+        <w:t xml:space="preserve"> sub </w:t>
+      </w:r>
+      <w:proofErr w:type="spellStart"/>
+      <w:r>
+        <w:t>insertar_</w:t>
+      </w:r>
+      <w:proofErr w:type="gramStart"/>
+      <w:r>
+        <w:t>click</w:t>
+      </w:r>
+      <w:proofErr w:type="spellEnd"/>
+      <w:r>
+        <w:t>(</w:t>
+      </w:r>
+      <w:proofErr w:type="gramEnd"/>
+      <w:r>
+        <w:t>……………………..)</w:t>
       </w:r>
     </w:p>
     <w:p/>
     <w:p>
+      <w:r>
+        <w:tab/>
+      </w:r>
+      <w:proofErr w:type="spellStart"/>
+      <w:r>
+        <w:t>Oconexion.open</w:t>
+      </w:r>
+      <w:proofErr w:type="spellEnd"/>
+      <w:r>
+        <w:t>()</w:t>
+      </w:r>
+    </w:p>
+    <w:p>
+      <w:r>
+        <w:tab/>
+        <w:t xml:space="preserve">    </w:t>
+      </w:r>
+      <w:proofErr w:type="spellStart"/>
+      <w:r>
+        <w:t>OdataAdapter.Update</w:t>
+      </w:r>
+      <w:proofErr w:type="spellEnd"/>
+      <w:r>
+        <w:t>(</w:t>
+      </w:r>
+      <w:proofErr w:type="spellStart"/>
+      <w:r>
+        <w:t>osataset</w:t>
+      </w:r>
+      <w:proofErr w:type="spellEnd"/>
+      <w:r>
+        <w:t>, “tb1”)</w:t>
+      </w:r>
+    </w:p>
+    <w:p>
+      <w:r>
+        <w:tab/>
+      </w:r>
+      <w:proofErr w:type="spellStart"/>
+      <w:r>
+        <w:t>Oconcexion.close</w:t>
+      </w:r>
+      <w:proofErr w:type="spellEnd"/>
+      <w:r>
+        <w:t>()</w:t>
+      </w:r>
+    </w:p>
+    <w:p>
+      <w:proofErr w:type="spellStart"/>
+      <w:r>
+        <w:t>End</w:t>
+      </w:r>
+      <w:proofErr w:type="spellEnd"/>
+      <w:r>
+        <w:t xml:space="preserve"> sub</w:t>
+      </w:r>
+    </w:p>
+    <w:p>
+      <w:pPr>
+        <w:rPr>
+          <w:u w:val="single"/>
+        </w:rPr>
+      </w:pPr>
+      <w:r>
+        <w:rPr>
+          <w:noProof/>
+          <w:lang w:eastAsia="es-ES"/>
+        </w:rPr>
+        <mc:AlternateContent>
+          <mc:Choice Requires="wps">
+            <w:drawing>
+              <wp:anchor distT="0" distB="0" distL="114300" distR="114300" simplePos="0" relativeHeight="251667456" behindDoc="0" locked="0" layoutInCell="1" allowOverlap="1" wp14:anchorId="025AA838" wp14:editId="6AF410C2">
+                <wp:simplePos x="0" y="0"/>
+                <wp:positionH relativeFrom="margin">
+                  <wp:align>left</wp:align>
+                </wp:positionH>
+                <wp:positionV relativeFrom="paragraph">
+                  <wp:posOffset>903198</wp:posOffset>
+                </wp:positionV>
+                <wp:extent cx="782727" cy="248717"/>
+                <wp:effectExtent l="0" t="0" r="17780" b="18415"/>
+                <wp:wrapNone/>
+                <wp:docPr id="8" name="Rectángulo 8"/>
+                <wp:cNvGraphicFramePr/>
+                <a:graphic xmlns:a="http://schemas.openxmlformats.org/drawingml/2006/main">
+                  <a:graphicData uri="http://schemas.microsoft.com/office/word/2010/wordprocessingShape">
+                    <wps:wsp>
+                      <wps:cNvSpPr/>
+                      <wps:spPr>
+                        <a:xfrm>
+                          <a:off x="0" y="0"/>
+                          <a:ext cx="782727" cy="248717"/>
+                        </a:xfrm>
+                        <a:prstGeom prst="rect">
+                          <a:avLst/>
+                        </a:prstGeom>
+                      </wps:spPr>
+                      <wps:style>
+                        <a:lnRef idx="2">
+                          <a:schemeClr val="accent1">
+                            <a:shade val="50000"/>
+                          </a:schemeClr>
+                        </a:lnRef>
+                        <a:fillRef idx="1">
+                          <a:schemeClr val="accent1"/>
+                        </a:fillRef>
+                        <a:effectRef idx="0">
+                          <a:schemeClr val="accent1"/>
+                        </a:effectRef>
+                        <a:fontRef idx="minor">
+                          <a:schemeClr val="lt1"/>
+                        </a:fontRef>
+                      </wps:style>
+                      <wps:txbx>
+                        <w:txbxContent>
+                          <w:p>
+                            <w:pPr>
+                              <w:jc w:val="center"/>
+                            </w:pPr>
+                            <w:proofErr w:type="spellStart"/>
+                            <w:r>
+                              <w:t>telefono</w:t>
+                            </w:r>
+                            <w:proofErr w:type="spellEnd"/>
+                          </w:p>
+                        </w:txbxContent>
+                      </wps:txbx>
+                      <wps:bodyPr rot="0" spcFirstLastPara="0" vertOverflow="overflow" horzOverflow="overflow" vert="horz" wrap="square" lIns="91440" tIns="45720" rIns="91440" bIns="45720" numCol="1" spcCol="0" rtlCol="0" fromWordArt="0" anchor="ctr" anchorCtr="0" forceAA="0" compatLnSpc="1">
+                        <a:prstTxWarp prst="textNoShape">
+                          <a:avLst/>
+                        </a:prstTxWarp>
+                        <a:noAutofit/>
+                      </wps:bodyPr>
+                    </wps:wsp>
+                  </a:graphicData>
+                </a:graphic>
+                <wp14:sizeRelV relativeFrom="margin">
+                  <wp14:pctHeight>0</wp14:pctHeight>
+                </wp14:sizeRelV>
+              </wp:anchor>
+            </w:drawing>
+          </mc:Choice>
+          <mc:Fallback>
+            <w:pict>
+              <v:rect w14:anchorId="025AA838" id="Rectángulo 8" o:spid="_x0000_s1026" style="position:absolute;margin-left:0;margin-top:71.1pt;width:61.65pt;height:19.6pt;z-index:251667456;visibility:visible;mso-wrap-style:square;mso-height-percent:0;mso-wrap-distance-left:9pt;mso-wrap-distance-top:0;mso-wrap-distance-right:9pt;mso-wrap-distance-bottom:0;mso-position-horizontal:left;mso-position-horizontal-relative:margin;mso-position-vertical:absolute;mso-position-vertical-relative:text;mso-height-percent:0;mso-height-relative:margin;v-text-anchor:middle" o:gfxdata="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" fillcolor="#5b9bd5 [3204]" strokecolor="#1f4d78 [1604]" strokeweight="1pt">
+                <v:textbox>
+                  <w:txbxContent>
+                    <w:p>
+                      <w:pPr>
+                        <w:jc w:val="center"/>
+                      </w:pPr>
+                      <w:proofErr w:type="spellStart"/>
+                      <w:r>
+                        <w:t>telefono</w:t>
+                      </w:r>
+                      <w:proofErr w:type="spellEnd"/>
+                    </w:p>
+                  </w:txbxContent>
+                </v:textbox>
+                <w10:wrap anchorx="margin"/>
+              </v:rect>
+            </w:pict>
+          </mc:Fallback>
+        </mc:AlternateContent>
+      </w:r>
+      <w:r>
+        <w:rPr>
+          <w:noProof/>
+          <w:lang w:eastAsia="es-ES"/>
+        </w:rPr>
+        <mc:AlternateContent>
+          <mc:Choice Requires="wps">
+            <w:drawing>
+              <wp:anchor distT="0" distB="0" distL="114300" distR="114300" simplePos="0" relativeHeight="251665408" behindDoc="0" locked="0" layoutInCell="1" allowOverlap="1" wp14:anchorId="72A4106E" wp14:editId="1B175203">
+                <wp:simplePos x="0" y="0"/>
+                <wp:positionH relativeFrom="margin">
+                  <wp:align>left</wp:align>
+                </wp:positionH>
+                <wp:positionV relativeFrom="paragraph">
+                  <wp:posOffset>449986</wp:posOffset>
+                </wp:positionV>
+                <wp:extent cx="782727" cy="263348"/>
+                <wp:effectExtent l="0" t="0" r="17780" b="22860"/>
+                <wp:wrapNone/>
+                <wp:docPr id="7" name="Rectángulo 7"/>
+                <wp:cNvGraphicFramePr/>
+                <a:graphic xmlns:a="http://schemas.openxmlformats.org/drawingml/2006/main">
+                  <a:graphicData uri="http://schemas.microsoft.com/office/word/2010/wordprocessingShape">
+                    <wps:wsp>
+                      <wps:cNvSpPr/>
+                      <wps:spPr>
+                        <a:xfrm>
+                          <a:off x="0" y="0"/>
+                          <a:ext cx="782727" cy="263348"/>
+                        </a:xfrm>
+                        <a:prstGeom prst="rect">
+                          <a:avLst/>
+                        </a:prstGeom>
+                      </wps:spPr>
+                      <wps:style>
+                        <a:lnRef idx="2">
+                          <a:schemeClr val="accent1">
+                            <a:shade val="50000"/>
+                          </a:schemeClr>
+                        </a:lnRef>
+                        <a:fillRef idx="1">
+                          <a:schemeClr val="accent1"/>
+                        </a:fillRef>
+                        <a:effectRef idx="0">
+                          <a:schemeClr val="accent1"/>
+                        </a:effectRef>
+                        <a:fontRef idx="minor">
+                          <a:schemeClr val="lt1"/>
+                        </a:fontRef>
+                      </wps:style>
+                      <wps:txbx>
+                        <w:txbxContent>
+                          <w:p>
+                            <w:pPr>
+                              <w:jc w:val="center"/>
+                            </w:pPr>
+                            <w:proofErr w:type="spellStart"/>
+                            <w:r>
+                              <w:t>Direccion</w:t>
+                            </w:r>
+                            <w:proofErr w:type="spellEnd"/>
+                          </w:p>
+                        </w:txbxContent>
+                      </wps:txbx>
+                      <wps:bodyPr rot="0" spcFirstLastPara="0" vertOverflow="overflow" horzOverflow="overflow" vert="horz" wrap="square" lIns="91440" tIns="45720" rIns="91440" bIns="45720" numCol="1" spcCol="0" rtlCol="0" fromWordArt="0" anchor="ctr" anchorCtr="0" forceAA="0" compatLnSpc="1">
+                        <a:prstTxWarp prst="textNoShape">
+                          <a:avLst/>
+                        </a:prstTxWarp>
+                        <a:noAutofit/>
+                      </wps:bodyPr>
+                    </wps:wsp>
+                  </a:graphicData>
+                </a:graphic>
+                <wp14:sizeRelV relativeFrom="margin">
+                  <wp14:pctHeight>0</wp14:pctHeight>
+                </wp14:sizeRelV>
+              </wp:anchor>
+            </w:drawing>
+          </mc:Choice>
+          <mc:Fallback>
+            <w:pict>
+              <v:rect w14:anchorId="72A4106E" id="Rectángulo 7" o:spid="_x0000_s1027" style="position:absolute;margin-left:0;margin-top:35.45pt;width:61.65pt;height:20.75pt;z-index:251665408;visibility:visible;mso-wrap-style:square;mso-height-percent:0;mso-wrap-distance-left:9pt;mso-wrap-distance-top:0;mso-wrap-distance-right:9pt;mso-wrap-distance-bottom:0;mso-position-horizontal:left;mso-position-horizontal-relative:margin;mso-position-vertical:absolute;mso-position-vertical-relative:text;mso-height-percent:0;mso-height-relative:margin;v-text-anchor:middle" o:gfxdata="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" fillcolor="#5b9bd5 [3204]" strokecolor="#1f4d78 [1604]" strokeweight="1pt">
+                <v:textbox>
+                  <w:txbxContent>
+                    <w:p>
+                      <w:pPr>
+                        <w:jc w:val="center"/>
+                      </w:pPr>
+                      <w:proofErr w:type="spellStart"/>
+                      <w:r>
+                        <w:t>Direccion</w:t>
+                      </w:r>
+                      <w:proofErr w:type="spellEnd"/>
+                    </w:p>
+                  </w:txbxContent>
+                </v:textbox>
+                <w10:wrap anchorx="margin"/>
+              </v:rect>
+            </w:pict>
+          </mc:Fallback>
+        </mc:AlternateContent>
+      </w:r>
+      <w:r>
+        <w:rPr>
+          <w:noProof/>
+          <w:lang w:eastAsia="es-ES"/>
+        </w:rPr>
+        <mc:AlternateContent>
+          <mc:Choice Requires="wps">
+            <w:drawing>
+              <wp:anchor distT="0" distB="0" distL="114300" distR="114300" simplePos="0" relativeHeight="251663360" behindDoc="0" locked="0" layoutInCell="1" allowOverlap="1" wp14:anchorId="68B1EEEA" wp14:editId="0D277F32">
+                <wp:simplePos x="0" y="0"/>
+                <wp:positionH relativeFrom="column">
+                  <wp:posOffset>-12116</wp:posOffset>
+                </wp:positionH>
+                <wp:positionV relativeFrom="paragraph">
+                  <wp:posOffset>98857</wp:posOffset>
+                </wp:positionV>
+                <wp:extent cx="782320" cy="241401"/>
+                <wp:effectExtent l="0" t="0" r="17780" b="25400"/>
+                <wp:wrapNone/>
+                <wp:docPr id="6" name="Rectángulo 6"/>
+                <wp:cNvGraphicFramePr/>
+                <a:graphic xmlns:a="http://schemas.openxmlformats.org/drawingml/2006/main">
+                  <a:graphicData uri="http://schemas.microsoft.com/office/word/2010/wordprocessingShape">
+                    <wps:wsp>
+                      <wps:cNvSpPr/>
+                      <wps:spPr>
+                        <a:xfrm>
+                          <a:off x="0" y="0"/>
+                          <a:ext cx="782320" cy="241401"/>
+                        </a:xfrm>
+                        <a:prstGeom prst="rect">
+                          <a:avLst/>
+                        </a:prstGeom>
+                      </wps:spPr>
+                      <wps:style>
+                        <a:lnRef idx="2">
+                          <a:schemeClr val="accent1">
+                            <a:shade val="50000"/>
+                          </a:schemeClr>
+                        </a:lnRef>
+                        <a:fillRef idx="1">
+                          <a:schemeClr val="accent1"/>
+                        </a:fillRef>
+                        <a:effectRef idx="0">
+                          <a:schemeClr val="accent1"/>
+                        </a:effectRef>
+                        <a:fontRef idx="minor">
+                          <a:schemeClr val="lt1"/>
+                        </a:fontRef>
+                      </wps:style>
+                      <wps:txbx>
+                        <w:txbxContent>
+                          <w:p>
+                            <w:pPr>
+                              <w:jc w:val="center"/>
+                            </w:pPr>
+                            <w:r>
+                              <w:t>Nombre</w:t>
+                            </w:r>
+                          </w:p>
+                        </w:txbxContent>
+                      </wps:txbx>
+                      <wps:bodyPr rot="0" spcFirstLastPara="0" vertOverflow="overflow" horzOverflow="overflow" vert="horz" wrap="square" lIns="91440" tIns="45720" rIns="91440" bIns="45720" numCol="1" spcCol="0" rtlCol="0" fromWordArt="0" anchor="ctr" anchorCtr="0" forceAA="0" compatLnSpc="1">
+                        <a:prstTxWarp prst="textNoShape">
+                          <a:avLst/>
+                        </a:prstTxWarp>
+                        <a:noAutofit/>
+                      </wps:bodyPr>
+                    </wps:wsp>
+                  </a:graphicData>
+                </a:graphic>
+                <wp14:sizeRelV relativeFrom="margin">
+                  <wp14:pctHeight>0</wp14:pctHeight>
+                </wp14:sizeRelV>
+              </wp:anchor>
+            </w:drawing>
+          </mc:Choice>
+          <mc:Fallback>
+            <w:pict>
+              <v:rect w14:anchorId="68B1EEEA" id="Rectángulo 6" o:spid="_x0000_s1028" style="position:absolute;margin-left:-.95pt;margin-top:7.8pt;width:61.6pt;height:19pt;z-index:251663360;visibility:visible;mso-wrap-style:square;mso-height-percent:0;mso-wrap-distance-left:9pt;mso-wrap-distance-top:0;mso-wrap-distance-right:9pt;mso-wrap-distance-bottom:0;mso-position-horizontal:absolute;mso-position-horizontal-relative:text;mso-position-vertical:absolute;mso-position-vertical-relative:text;mso-height-percent:0;mso-height-relative:margin;v-text-anchor:middle" o:gfxdata="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" fillcolor="#5b9bd5 [3204]" strokecolor="#1f4d78 [1604]" strokeweight="1pt">
+                <v:textbox>
+                  <w:txbxContent>
+                    <w:p>
+                      <w:pPr>
+                        <w:jc w:val="center"/>
+                      </w:pPr>
+                      <w:r>
+                        <w:t>Nombre</w:t>
+                      </w:r>
+                    </w:p>
+                  </w:txbxContent>
+                </v:textbox>
+              </v:rect>
+            </w:pict>
+          </mc:Fallback>
+        </mc:AlternateContent>
+      </w:r>
+      <w:r>
+        <w:tab/>
+      </w:r>
+      <w:r>
+        <w:tab/>
+      </w:r>
+    </w:p>
+    <w:p>
+      <w:r>
+        <w:rPr>
+          <w:noProof/>
+          <w:lang w:eastAsia="es-ES"/>
+        </w:rPr>
+        <mc:AlternateContent>
+          <mc:Choice Requires="wps">
+            <w:drawing>
+              <wp:anchor distT="0" distB="0" distL="114300" distR="114300" simplePos="0" relativeHeight="251668480" behindDoc="0" locked="0" layoutInCell="1" allowOverlap="1">
+                <wp:simplePos x="0" y="0"/>
+                <wp:positionH relativeFrom="column">
+                  <wp:posOffset>836446</wp:posOffset>
+                </wp:positionH>
+                <wp:positionV relativeFrom="paragraph">
+                  <wp:posOffset>32563</wp:posOffset>
+                </wp:positionV>
+                <wp:extent cx="3745383" cy="833501"/>
+                <wp:effectExtent l="0" t="0" r="83820" b="81280"/>
+                <wp:wrapNone/>
+                <wp:docPr id="9" name="Conector recto de flecha 9"/>
+                <wp:cNvGraphicFramePr/>
+                <a:graphic xmlns:a="http://schemas.openxmlformats.org/drawingml/2006/main">
+                  <a:graphicData uri="http://schemas.microsoft.com/office/word/2010/wordprocessingShape">
+                    <wps:wsp>
+                      <wps:cNvCnPr/>
+                      <wps:spPr>
+                        <a:xfrm>
+                          <a:off x="0" y="0"/>
+                          <a:ext cx="3745383" cy="833501"/>
+                        </a:xfrm>
+                        <a:prstGeom prst="straightConnector1">
+                          <a:avLst/>
+                        </a:prstGeom>
+                        <a:ln>
+                          <a:tailEnd type="triangle"/>
+                        </a:ln>
+                      </wps:spPr>
+                      <wps:style>
+                        <a:lnRef idx="1">
+                          <a:schemeClr val="accent1"/>
+                        </a:lnRef>
+                        <a:fillRef idx="0">
+                          <a:schemeClr val="accent1"/>
+                        </a:fillRef>
+                        <a:effectRef idx="0">
+                          <a:schemeClr val="accent1"/>
+                        </a:effectRef>
+                        <a:fontRef idx="minor">
+                          <a:schemeClr val="tx1"/>
+                        </a:fontRef>
+                      </wps:style>
+                      <wps:bodyPr/>
+                    </wps:wsp>
+                  </a:graphicData>
+                </a:graphic>
+              </wp:anchor>
+            </w:drawing>
+          </mc:Choice>
+          <mc:Fallback>
+            <w:pict>
+              <v:shape w14:anchorId="49829798" id="Conector recto de flecha 9" o:spid="_x0000_s1026" type="#_x0000_t32" style="position:absolute;margin-left:65.85pt;margin-top:2.55pt;width:294.9pt;height:65.65pt;z-index:251668480;visibility:visible;mso-wrap-style:square;mso-wrap-distance-left:9pt;mso-wrap-distance-top:0;mso-wrap-distance-right:9pt;mso-wrap-distance-bottom:0;mso-position-horizontal:absolute;mso-position-horizontal-relative:text;mso-position-vertical:absolute;mso-position-vertical-relative:text" o:gfxdata="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" strokecolor="#5b9bd5 [3204]" strokeweight=".5pt">
+                <v:stroke endarrow="block" joinstyle="miter"/>
+              </v:shape>
+            </w:pict>
+          </mc:Fallback>
+        </mc:AlternateContent>
+      </w:r>
+    </w:p>
+    <w:p>
+      <w:r>
+        <w:rPr>
+          <w:noProof/>
+          <w:lang w:eastAsia="es-ES"/>
+        </w:rPr>
+        <mc:AlternateContent>
+          <mc:Choice Requires="wps">
+            <w:drawing>
+              <wp:anchor distT="0" distB="0" distL="114300" distR="114300" simplePos="0" relativeHeight="251669504" behindDoc="0" locked="0" layoutInCell="1" allowOverlap="1">
+                <wp:simplePos x="0" y="0"/>
+                <wp:positionH relativeFrom="column">
+                  <wp:posOffset>887653</wp:posOffset>
+                </wp:positionH>
+                <wp:positionV relativeFrom="paragraph">
+                  <wp:posOffset>32106</wp:posOffset>
+                </wp:positionV>
+                <wp:extent cx="1931213" cy="599846"/>
+                <wp:effectExtent l="0" t="0" r="88265" b="67310"/>
+                <wp:wrapNone/>
+                <wp:docPr id="10" name="Conector recto de flecha 10"/>
+                <wp:cNvGraphicFramePr/>
+                <a:graphic xmlns:a="http://schemas.openxmlformats.org/drawingml/2006/main">
+                  <a:graphicData uri="http://schemas.microsoft.com/office/word/2010/wordprocessingShape">
+                    <wps:wsp>
+                      <wps:cNvCnPr/>
+                      <wps:spPr>
+                        <a:xfrm>
+                          <a:off x="0" y="0"/>
+                          <a:ext cx="1931213" cy="599846"/>
+                        </a:xfrm>
+                        <a:prstGeom prst="straightConnector1">
+                          <a:avLst/>
+                        </a:prstGeom>
+                        <a:ln>
+                          <a:tailEnd type="triangle"/>
+                        </a:ln>
+                      </wps:spPr>
+                      <wps:style>
+                        <a:lnRef idx="1">
+                          <a:schemeClr val="accent1"/>
+                        </a:lnRef>
+                        <a:fillRef idx="0">
+                          <a:schemeClr val="accent1"/>
+                        </a:fillRef>
+                        <a:effectRef idx="0">
+                          <a:schemeClr val="accent1"/>
+                        </a:effectRef>
+                        <a:fontRef idx="minor">
+                          <a:schemeClr val="tx1"/>
+                        </a:fontRef>
+                      </wps:style>
+                      <wps:bodyPr/>
+                    </wps:wsp>
+                  </a:graphicData>
+                </a:graphic>
+              </wp:anchor>
+            </w:drawing>
+          </mc:Choice>
+          <mc:Fallback>
+            <w:pict>
+              <v:shape w14:anchorId="023210FC" id="Conector recto de flecha 10" o:spid="_x0000_s1026" type="#_x0000_t32" style="position:absolute;margin-left:69.9pt;margin-top:2.55pt;width:152.05pt;height:47.25pt;z-index:251669504;visibility:visible;mso-wrap-style:square;mso-wrap-distance-left:9pt;mso-wrap-distance-top:0;mso-wrap-distance-right:9pt;mso-wrap-distance-bottom:0;mso-position-horizontal:absolute;mso-position-horizontal-relative:text;mso-position-vertical:absolute;mso-position-vertical-relative:text" o:gfxdata="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" strokecolor="#5b9bd5 [3204]" strokeweight=".5pt">
+                <v:stroke endarrow="block" joinstyle="miter"/>
+              </v:shape>
+            </w:pict>
+          </mc:Fallback>
+        </mc:AlternateContent>
+      </w:r>
+    </w:p>
+    <w:p>
+      <w:r>
+        <w:rPr>
+          <w:noProof/>
+          <w:lang w:eastAsia="es-ES"/>
+        </w:rPr>
+        <mc:AlternateContent>
+          <mc:Choice Requires="wps">
+            <w:drawing>
+              <wp:anchor distT="0" distB="0" distL="114300" distR="114300" simplePos="0" relativeHeight="251670528" behindDoc="0" locked="0" layoutInCell="1" allowOverlap="1">
+                <wp:simplePos x="0" y="0"/>
+                <wp:positionH relativeFrom="column">
+                  <wp:posOffset>902284</wp:posOffset>
+                </wp:positionH>
+                <wp:positionV relativeFrom="paragraph">
+                  <wp:posOffset>170637</wp:posOffset>
+                </wp:positionV>
+                <wp:extent cx="175565" cy="226771"/>
+                <wp:effectExtent l="0" t="0" r="72390" b="59055"/>
+                <wp:wrapNone/>
+                <wp:docPr id="11" name="Conector recto de flecha 11"/>
+                <wp:cNvGraphicFramePr/>
+                <a:graphic xmlns:a="http://schemas.openxmlformats.org/drawingml/2006/main">
+                  <a:graphicData uri="http://schemas.microsoft.com/office/word/2010/wordprocessingShape">
+                    <wps:wsp>
+                      <wps:cNvCnPr/>
+                      <wps:spPr>
+                        <a:xfrm>
+                          <a:off x="0" y="0"/>
+                          <a:ext cx="175565" cy="226771"/>
+                        </a:xfrm>
+                        <a:prstGeom prst="straightConnector1">
+                          <a:avLst/>
+                        </a:prstGeom>
+                        <a:ln>
+                          <a:tailEnd type="triangle"/>
+                        </a:ln>
+                      </wps:spPr>
+                      <wps:style>
+                        <a:lnRef idx="1">
+                          <a:schemeClr val="accent1"/>
+                        </a:lnRef>
+                        <a:fillRef idx="0">
+                          <a:schemeClr val="accent1"/>
+                        </a:fillRef>
+                        <a:effectRef idx="0">
+                          <a:schemeClr val="accent1"/>
+                        </a:effectRef>
+                        <a:fontRef idx="minor">
+                          <a:schemeClr val="tx1"/>
+                        </a:fontRef>
+                      </wps:style>
+                      <wps:bodyPr/>
+                    </wps:wsp>
+                  </a:graphicData>
+                </a:graphic>
+              </wp:anchor>
+            </w:drawing>
+          </mc:Choice>
+          <mc:Fallback>
+            <w:pict>
+              <v:shape w14:anchorId="10B22C83" id="Conector recto de flecha 11" o:spid="_x0000_s1026" type="#_x0000_t32" style="position:absolute;margin-left:71.05pt;margin-top:13.45pt;width:13.8pt;height:17.85pt;z-index:251670528;visibility:visible;mso-wrap-style:square;mso-wrap-distance-left:9pt;mso-wrap-distance-top:0;mso-wrap-distance-right:9pt;mso-wrap-distance-bottom:0;mso-position-horizontal:absolute;mso-position-horizontal-relative:text;mso-position-vertical:absolute;mso-position-vertical-relative:text" o:gfxdata="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" strokecolor="#5b9bd5 [3204]" strokeweight=".5pt">
+                <v:stroke endarrow="block" joinstyle="miter"/>
+              </v:shape>
+            </w:pict>
+          </mc:Fallback>
+        </mc:AlternateContent>
+      </w:r>
+    </w:p>
+    <w:tbl>
+      <w:tblPr>
+        <w:tblStyle w:val="Tablaconcuadrcula"/>
+        <w:tblpPr w:leftFromText="141" w:rightFromText="141" w:vertAnchor="text" w:horzAnchor="page" w:tblpX="2525" w:tblpY="236"/>
+        <w:tblW w:w="0" w:type="auto"/>
+        <w:tblLook w:val="04A0" w:firstRow="1" w:lastRow="0" w:firstColumn="1" w:lastColumn="0" w:noHBand="0" w:noVBand="1"/>
+      </w:tblPr>
+      <w:tblGrid>
+        <w:gridCol w:w="2831"/>
+        <w:gridCol w:w="2831"/>
+        <w:gridCol w:w="2832"/>
+      </w:tblGrid>
+      <w:tr>
+        <w:tc>
+          <w:tcPr>
+            <w:tcW w:w="2831" w:type="dxa"/>
+          </w:tcPr>
+          <w:p/>
+        </w:tc>
+        <w:tc>
+          <w:tcPr>
+            <w:tcW w:w="2831" w:type="dxa"/>
+          </w:tcPr>
+          <w:p/>
+        </w:tc>
+        <w:tc>
+          <w:tcPr>
+            <w:tcW w:w="2832" w:type="dxa"/>
+          </w:tcPr>
+          <w:p/>
+        </w:tc>
+      </w:tr>
+    </w:tbl>
+    <w:p/>
+    <w:p/>
+    <w:p/>
+    <w:p>
+      <w:pPr>
+        <w:rPr>
+          <w:u w:val="single"/>
+        </w:rPr>
+      </w:pPr>
+      <w:proofErr w:type="spellStart"/>
+      <w:r>
+        <w:t>Dim</w:t>
+      </w:r>
+      <w:proofErr w:type="spellEnd"/>
+      <w:r>
+        <w:t xml:space="preserve"> </w:t>
+      </w:r>
+      <w:proofErr w:type="spellStart"/>
+      <w:r>
+        <w:t>obuilder</w:t>
+      </w:r>
+      <w:proofErr w:type="spellEnd"/>
+      <w:r>
+        <w:t xml:space="preserve"> As new </w:t>
+      </w:r>
+      <w:proofErr w:type="spellStart"/>
+      <w:r>
+        <w:t>oleDbCommandBuilder</w:t>
+      </w:r>
+      <w:proofErr w:type="spellEnd"/>
+      <w:r>
+        <w:t>(</w:t>
+      </w:r>
+      <w:proofErr w:type="spellStart"/>
+      <w:r>
+        <w:t>odataAdapter</w:t>
+      </w:r>
+      <w:proofErr w:type="spellEnd"/>
+      <w:r>
+        <w:t>)</w:t>
+      </w:r>
+      <w:r>
+        <w:t xml:space="preserve"> </w:t>
+      </w:r>
+    </w:p>
+    <w:p>
       <w:proofErr w:type="spellStart"/>
       <w:r>
         <w:t>Private</w:t>
@@ -473,11 +1310,11 @@
       </w:r>
       <w:proofErr w:type="spellStart"/>
       <w:r>
-        <w:t>insertar_</w:t>
+        <w:t>Insertar_</w:t>
       </w:r>
       <w:proofErr w:type="gramStart"/>
       <w:r>
-        <w:t>click</w:t>
+        <w:t>Click</w:t>
       </w:r>
       <w:proofErr w:type="spellEnd"/>
       <w:r>
@@ -485,7 +1322,208 @@
       </w:r>
       <w:proofErr w:type="gramEnd"/>
       <w:r>
-        <w:t>……………………..)</w:t>
+        <w:t>………………)</w:t>
+      </w:r>
+    </w:p>
+    <w:p>
+      <w:r>
+        <w:tab/>
+      </w:r>
+      <w:proofErr w:type="spellStart"/>
+      <w:r>
+        <w:t>Dim</w:t>
+      </w:r>
+      <w:proofErr w:type="spellEnd"/>
+      <w:r>
+        <w:t xml:space="preserve"> </w:t>
+      </w:r>
+      <w:proofErr w:type="spellStart"/>
+      <w:r>
+        <w:t>ofila</w:t>
+      </w:r>
+      <w:proofErr w:type="spellEnd"/>
+      <w:r>
+        <w:t xml:space="preserve"> As </w:t>
+      </w:r>
+      <w:proofErr w:type="spellStart"/>
+      <w:r>
+        <w:t>DataRow</w:t>
+      </w:r>
+      <w:proofErr w:type="spellEnd"/>
+    </w:p>
+    <w:p>
+      <w:r>
+        <w:tab/>
+      </w:r>
+      <w:proofErr w:type="spellStart"/>
+      <w:r>
+        <w:t>Ofila</w:t>
+      </w:r>
+      <w:proofErr w:type="spellEnd"/>
+      <w:r>
+        <w:t xml:space="preserve"> = </w:t>
+      </w:r>
+      <w:proofErr w:type="spellStart"/>
+      <w:r>
+        <w:t>oDataSet.tables</w:t>
+      </w:r>
+      <w:proofErr w:type="spellEnd"/>
+      <w:r>
+        <w:t>(“tb1”</w:t>
+      </w:r>
+      <w:proofErr w:type="gramStart"/>
+      <w:r>
+        <w:t>).</w:t>
+      </w:r>
+      <w:proofErr w:type="spellStart"/>
+      <w:r>
+        <w:t>NewRow</w:t>
+      </w:r>
+      <w:proofErr w:type="spellEnd"/>
+      <w:proofErr w:type="gramEnd"/>
+    </w:p>
+    <w:p>
+      <w:r>
+        <w:t>// Asignamos valores</w:t>
+      </w:r>
+    </w:p>
+    <w:p>
+      <w:r>
+        <w:lastRenderedPageBreak/>
+        <w:tab/>
+      </w:r>
+      <w:proofErr w:type="spellStart"/>
+      <w:r>
+        <w:t>Ofila</w:t>
+      </w:r>
+      <w:proofErr w:type="spellEnd"/>
+      <w:r>
+        <w:t xml:space="preserve">(“nombre”) = </w:t>
+      </w:r>
+      <w:proofErr w:type="spellStart"/>
+      <w:proofErr w:type="gramStart"/>
+      <w:r>
+        <w:t>txt.nombre</w:t>
+      </w:r>
+      <w:proofErr w:type="gramEnd"/>
+      <w:r>
+        <w:t>.Text</w:t>
+      </w:r>
+      <w:proofErr w:type="spellEnd"/>
+    </w:p>
+    <w:p>
+      <w:r>
+        <w:tab/>
+      </w:r>
+      <w:proofErr w:type="spellStart"/>
+      <w:proofErr w:type="gramStart"/>
+      <w:r>
+        <w:t>Ofila</w:t>
+      </w:r>
+      <w:proofErr w:type="spellEnd"/>
+      <w:r>
+        <w:t>(</w:t>
+      </w:r>
+      <w:proofErr w:type="gramEnd"/>
+      <w:r>
+        <w:t>“</w:t>
+      </w:r>
+      <w:proofErr w:type="spellStart"/>
+      <w:r>
+        <w:t>direcc</w:t>
+      </w:r>
+      <w:proofErr w:type="spellEnd"/>
+      <w:r>
+        <w:t xml:space="preserve">..”) = </w:t>
+      </w:r>
+      <w:proofErr w:type="spellStart"/>
+      <w:proofErr w:type="gramStart"/>
+      <w:r>
+        <w:t>txtdireccion.Text</w:t>
+      </w:r>
+      <w:proofErr w:type="spellEnd"/>
+      <w:proofErr w:type="gramEnd"/>
+    </w:p>
+    <w:p>
+      <w:r>
+        <w:tab/>
+      </w:r>
+      <w:proofErr w:type="spellStart"/>
+      <w:proofErr w:type="gramStart"/>
+      <w:r>
+        <w:t>Ofial</w:t>
+      </w:r>
+      <w:proofErr w:type="spellEnd"/>
+      <w:r>
+        <w:t>(</w:t>
+      </w:r>
+      <w:proofErr w:type="gramEnd"/>
+      <w:r>
+        <w:t>“</w:t>
+      </w:r>
+      <w:proofErr w:type="spellStart"/>
+      <w:r>
+        <w:t>telefo</w:t>
+      </w:r>
+      <w:proofErr w:type="spellEnd"/>
+      <w:r>
+        <w:t xml:space="preserve">..”) = </w:t>
+      </w:r>
+      <w:proofErr w:type="spellStart"/>
+      <w:proofErr w:type="gramStart"/>
+      <w:r>
+        <w:t>texttelefono.Text</w:t>
+      </w:r>
+      <w:proofErr w:type="spellEnd"/>
+      <w:proofErr w:type="gramEnd"/>
+    </w:p>
+    <w:p>
+      <w:r>
+        <w:t>/7Añadimos a la tabla</w:t>
+      </w:r>
+    </w:p>
+    <w:p>
+      <w:r>
+        <w:tab/>
+      </w:r>
+      <w:proofErr w:type="spellStart"/>
+      <w:r>
+        <w:t>Odataset.Tables</w:t>
+      </w:r>
+      <w:proofErr w:type="spellEnd"/>
+      <w:r>
+        <w:t>(“tb1”</w:t>
+      </w:r>
+      <w:proofErr w:type="gramStart"/>
+      <w:r>
+        <w:t>).</w:t>
+      </w:r>
+      <w:proofErr w:type="spellStart"/>
+      <w:r>
+        <w:t>RowsAdd</w:t>
+      </w:r>
+      <w:proofErr w:type="spellEnd"/>
+      <w:proofErr w:type="gramEnd"/>
+      <w:r>
+        <w:t>(</w:t>
+      </w:r>
+      <w:proofErr w:type="spellStart"/>
+      <w:r>
+        <w:t>ofila</w:t>
+      </w:r>
+      <w:proofErr w:type="spellEnd"/>
+      <w:r>
+        <w:t>)</w:t>
+      </w:r>
+    </w:p>
+    <w:p>
+      <w:pPr>
+        <w:rPr>
+          <w:u w:val="single"/>
+        </w:rPr>
+      </w:pPr>
+      <w:r>
+        <w:t>// Actualizamos en la base de datos</w:t>
       </w:r>
     </w:p>
     <w:p>
@@ -510,45 +1548,144 @@
       <w:r>
         <w:t>Odata</w:t>
       </w:r>
+      <w:r>
+        <w:t>Adapter.Update</w:t>
+      </w:r>
+      <w:proofErr w:type="spellEnd"/>
+      <w:r>
+        <w:t>(</w:t>
+      </w:r>
+      <w:proofErr w:type="spellStart"/>
+      <w:r>
+        <w:rPr>
+          <w:u w:val="single"/>
+        </w:rPr>
+        <w:t>od</w:t>
+      </w:r>
+      <w:r>
+        <w:rPr>
+          <w:u w:val="single"/>
+        </w:rPr>
+        <w:t>ataset</w:t>
+      </w:r>
+      <w:proofErr w:type="spellEnd"/>
+      <w:r>
+        <w:t>, “tb1”)</w:t>
+      </w:r>
+    </w:p>
+    <w:p>
+      <w:r>
+        <w:tab/>
+      </w:r>
+      <w:proofErr w:type="spellStart"/>
+      <w:r>
+        <w:t>Oconcexion.close</w:t>
+      </w:r>
+      <w:proofErr w:type="spellEnd"/>
+      <w:r>
+        <w:t>()</w:t>
+      </w:r>
+    </w:p>
+    <w:p/>
+    <w:p>
       <w:bookmarkStart w:id="0" w:name="_GoBack"/>
       <w:bookmarkEnd w:id="0"/>
       <w:r>
-        <w:t>Adapter.Update</w:t>
-      </w:r>
-      <w:proofErr w:type="spellEnd"/>
-      <w:r>
-        <w:t>(</w:t>
-      </w:r>
-      <w:proofErr w:type="spellStart"/>
-      <w:r>
-        <w:t>osataset</w:t>
-      </w:r>
-      <w:proofErr w:type="spellEnd"/>
-      <w:r>
-        <w:t>, “tb1”)</w:t>
-      </w:r>
-    </w:p>
-    <w:p>
-      <w:r>
-        <w:tab/>
-      </w:r>
-      <w:proofErr w:type="spellStart"/>
-      <w:r>
-        <w:t>Oconcexion.close</w:t>
-      </w:r>
-      <w:proofErr w:type="spellEnd"/>
-      <w:r>
-        <w:t>()</w:t>
-      </w:r>
-    </w:p>
-    <w:p>
-      <w:proofErr w:type="spellStart"/>
-      <w:r>
-        <w:t>End</w:t>
-      </w:r>
-      <w:proofErr w:type="spellEnd"/>
-      <w:r>
-        <w:t xml:space="preserve"> sub</w:t>
+        <w:rPr>
+          <w:noProof/>
+          <w:lang w:eastAsia="es-ES"/>
+        </w:rPr>
+        <mc:AlternateContent>
+          <mc:Choice Requires="wps">
+            <w:drawing>
+              <wp:anchor distT="0" distB="0" distL="114300" distR="114300" simplePos="0" relativeHeight="251671552" behindDoc="0" locked="0" layoutInCell="1" allowOverlap="1">
+                <wp:simplePos x="0" y="0"/>
+                <wp:positionH relativeFrom="column">
+                  <wp:posOffset>-85268</wp:posOffset>
+                </wp:positionH>
+                <wp:positionV relativeFrom="paragraph">
+                  <wp:posOffset>501421</wp:posOffset>
+                </wp:positionV>
+                <wp:extent cx="746151" cy="299924"/>
+                <wp:effectExtent l="0" t="0" r="15875" b="24130"/>
+                <wp:wrapNone/>
+                <wp:docPr id="12" name="Rectángulo 12"/>
+                <wp:cNvGraphicFramePr/>
+                <a:graphic xmlns:a="http://schemas.openxmlformats.org/drawingml/2006/main">
+                  <a:graphicData uri="http://schemas.microsoft.com/office/word/2010/wordprocessingShape">
+                    <wps:wsp>
+                      <wps:cNvSpPr/>
+                      <wps:spPr>
+                        <a:xfrm>
+                          <a:off x="0" y="0"/>
+                          <a:ext cx="746151" cy="299924"/>
+                        </a:xfrm>
+                        <a:prstGeom prst="rect">
+                          <a:avLst/>
+                        </a:prstGeom>
+                      </wps:spPr>
+                      <wps:style>
+                        <a:lnRef idx="2">
+                          <a:schemeClr val="accent1">
+                            <a:shade val="50000"/>
+                          </a:schemeClr>
+                        </a:lnRef>
+                        <a:fillRef idx="1">
+                          <a:schemeClr val="accent1"/>
+                        </a:fillRef>
+                        <a:effectRef idx="0">
+                          <a:schemeClr val="accent1"/>
+                        </a:effectRef>
+                        <a:fontRef idx="minor">
+                          <a:schemeClr val="lt1"/>
+                        </a:fontRef>
+                      </wps:style>
+                      <wps:txbx>
+                        <w:txbxContent>
+                          <w:p>
+                            <w:pPr>
+                              <w:jc w:val="center"/>
+                            </w:pPr>
+                            <w:r>
+                              <w:t>Eliminar</w:t>
+                            </w:r>
+                          </w:p>
+                        </w:txbxContent>
+                      </wps:txbx>
+                      <wps:bodyPr rot="0" spcFirstLastPara="0" vertOverflow="overflow" horzOverflow="overflow" vert="horz" wrap="square" lIns="91440" tIns="45720" rIns="91440" bIns="45720" numCol="1" spcCol="0" rtlCol="0" fromWordArt="0" anchor="ctr" anchorCtr="0" forceAA="0" compatLnSpc="1">
+                        <a:prstTxWarp prst="textNoShape">
+                          <a:avLst/>
+                        </a:prstTxWarp>
+                        <a:noAutofit/>
+                      </wps:bodyPr>
+                    </wps:wsp>
+                  </a:graphicData>
+                </a:graphic>
+                <wp14:sizeRelH relativeFrom="margin">
+                  <wp14:pctWidth>0</wp14:pctWidth>
+                </wp14:sizeRelH>
+              </wp:anchor>
+            </w:drawing>
+          </mc:Choice>
+          <mc:Fallback>
+            <w:pict>
+              <v:rect id="Rectángulo 12" o:spid="_x0000_s1029" style="position:absolute;margin-left:-6.7pt;margin-top:39.5pt;width:58.75pt;height:23.6pt;z-index:251671552;visibility:visible;mso-wrap-style:square;mso-width-percent:0;mso-wrap-distance-left:9pt;mso-wrap-distance-top:0;mso-wrap-distance-right:9pt;mso-wrap-distance-bottom:0;mso-position-horizontal:absolute;mso-position-horizontal-relative:text;mso-position-vertical:absolute;mso-position-vertical-relative:text;mso-width-percent:0;mso-width-relative:margin;v-text-anchor:middle" o:gfxdata="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" fillcolor="#5b9bd5 [3204]" strokecolor="#1f4d78 [1604]" strokeweight="1pt">
+                <v:textbox>
+                  <w:txbxContent>
+                    <w:p>
+                      <w:pPr>
+                        <w:jc w:val="center"/>
+                      </w:pPr>
+                      <w:r>
+                        <w:t>Eliminar</w:t>
+                      </w:r>
+                    </w:p>
+                  </w:txbxContent>
+                </v:textbox>
+              </v:rect>
+            </w:pict>
+          </mc:Fallback>
+        </mc:AlternateContent>
       </w:r>
     </w:p>
     <w:sectPr>

</xml_diff>

<commit_message>
DI: AccesoBaseDatosSC en proceso de terminar
</commit_message>
<xml_diff>
--- a/DI/Segundo trimestre/Teoria/CommandBuilder.docx
+++ b/DI/Segundo trimestre/Teoria/CommandBuilder.docx
@@ -1293,10 +1293,7 @@
       </w:r>
       <w:proofErr w:type="spellEnd"/>
       <w:r>
-        <w:t>)</w:t>
-      </w:r>
-      <w:r>
-        <w:t xml:space="preserve"> </w:t>
+        <w:t xml:space="preserve">) </w:t>
       </w:r>
     </w:p>
     <w:p>
@@ -1546,10 +1543,7 @@
       </w:r>
       <w:proofErr w:type="spellStart"/>
       <w:r>
-        <w:t>Odata</w:t>
-      </w:r>
-      <w:r>
-        <w:t>Adapter.Update</w:t>
+        <w:t>OdataAdapter.Update</w:t>
       </w:r>
       <w:proofErr w:type="spellEnd"/>
       <w:r>
@@ -1560,13 +1554,7 @@
         <w:rPr>
           <w:u w:val="single"/>
         </w:rPr>
-        <w:t>od</w:t>
-      </w:r>
-      <w:r>
-        <w:rPr>
-          <w:u w:val="single"/>
-        </w:rPr>
-        <w:t>ataset</w:t>
+        <w:t>odataset</w:t>
       </w:r>
       <w:proofErr w:type="spellEnd"/>
       <w:r>
@@ -1585,11 +1573,6 @@
       <w:r>
         <w:t>()</w:t>
       </w:r>
-    </w:p>
-    <w:p/>
-    <w:p>
-      <w:bookmarkStart w:id="0" w:name="_GoBack"/>
-      <w:bookmarkEnd w:id="0"/>
       <w:r>
         <w:rPr>
           <w:noProof/>
@@ -1598,7 +1581,7 @@
         <mc:AlternateContent>
           <mc:Choice Requires="wps">
             <w:drawing>
-              <wp:anchor distT="0" distB="0" distL="114300" distR="114300" simplePos="0" relativeHeight="251671552" behindDoc="0" locked="0" layoutInCell="1" allowOverlap="1">
+              <wp:anchor distT="0" distB="0" distL="114300" distR="114300" simplePos="0" relativeHeight="251671552" behindDoc="0" locked="0" layoutInCell="1" allowOverlap="1" wp14:anchorId="4A60A725" wp14:editId="78F9057D">
                 <wp:simplePos x="0" y="0"/>
                 <wp:positionH relativeFrom="column">
                   <wp:posOffset>-85268</wp:posOffset>
@@ -1686,6 +1669,34 @@
             </w:pict>
           </mc:Fallback>
         </mc:AlternateContent>
+      </w:r>
+    </w:p>
+    <w:p/>
+    <w:p/>
+    <w:p/>
+    <w:p>
+      <w:pPr>
+        <w:rPr>
+          <w:u w:val="single"/>
+        </w:rPr>
+      </w:pPr>
+      <w:r>
+        <w:t>Importante!!!</w:t>
+      </w:r>
+      <w:bookmarkStart w:id="0" w:name="_GoBack"/>
+      <w:bookmarkEnd w:id="0"/>
+    </w:p>
+    <w:p>
+      <w:r>
+        <w:t xml:space="preserve">Un </w:t>
+      </w:r>
+      <w:proofErr w:type="spellStart"/>
+      <w:r>
+        <w:t>commandBuilder</w:t>
+      </w:r>
+      <w:proofErr w:type="spellEnd"/>
+      <w:r>
+        <w:t xml:space="preserve"> por cada adaptador</w:t>
       </w:r>
     </w:p>
     <w:sectPr>

</xml_diff>